<commit_message>
Se sube readme modificado
</commit_message>
<xml_diff>
--- a/Readme.docx
+++ b/Readme.docx
@@ -82,7 +82,7 @@
         <w:rPr>
           <w:rtl w:val="0"/>
         </w:rPr>
-        <w:t xml:space="preserve">Tipos de vehículos</w:t>
+        <w:t xml:space="preserve">Ciudades</w:t>
         <w:br w:type="textWrapping"/>
       </w:r>
     </w:p>
@@ -99,23 +99,6 @@
         <w:rPr>
           <w:rtl w:val="0"/>
         </w:rPr>
-        <w:t xml:space="preserve">Ciudades</w:t>
-        <w:br w:type="textWrapping"/>
-      </w:r>
-    </w:p>
-    <w:p>
-      <w:pPr>
-        <w:numPr>
-          <w:ilvl w:val="0"/>
-          <w:numId w:val="5"/>
-        </w:numPr>
-        <w:spacing w:after="0" w:afterAutospacing="0" w:before="0" w:beforeAutospacing="0" w:lineRule="auto"/>
-        <w:ind w:left="720" w:hanging="360"/>
-      </w:pPr>
-      <w:r>
-        <w:rPr>
-          <w:rtl w:val="0"/>
-        </w:rPr>
         <w:t xml:space="preserve">Usuarios y autenticación</w:t>
         <w:br w:type="textWrapping"/>
       </w:r>
@@ -416,7 +399,7 @@
           <w:ilvl w:val="0"/>
           <w:numId w:val="8"/>
         </w:numPr>
-        <w:spacing w:after="0" w:afterAutospacing="0" w:before="0" w:beforeAutospacing="0" w:lineRule="auto"/>
+        <w:spacing w:after="240" w:before="0" w:beforeAutospacing="0" w:lineRule="auto"/>
         <w:ind w:left="720" w:hanging="360"/>
       </w:pPr>
       <w:r>
@@ -429,15 +412,19 @@
     </w:p>
     <w:p>
       <w:pPr>
-        <w:numPr>
-          <w:ilvl w:val="0"/>
-          <w:numId w:val="8"/>
-        </w:numPr>
-        <w:spacing w:after="240" w:before="0" w:beforeAutospacing="0" w:lineRule="auto"/>
-        <w:ind w:left="720" w:hanging="360"/>
-        <w:rPr>
-          <w:u w:val="none"/>
-        </w:rPr>
+        <w:spacing w:after="240" w:before="240" w:lineRule="auto"/>
+        <w:rPr/>
+      </w:pPr>
+      <w:r>
+        <w:rPr>
+          <w:rtl w:val="0"/>
+        </w:rPr>
+      </w:r>
+    </w:p>
+    <w:p>
+      <w:pPr>
+        <w:spacing w:after="240" w:before="240" w:lineRule="auto"/>
+        <w:rPr/>
       </w:pPr>
       <w:r>
         <w:rPr>
@@ -964,46 +951,6 @@
         </w:rPr>
         <w:t xml:space="preserve">Separa responsabilidades y facilita la escalabilidad.</w:t>
         <w:br w:type="textWrapping"/>
-      </w:r>
-    </w:p>
-    <w:p>
-      <w:pPr>
-        <w:pStyle w:val="Heading3"/>
-        <w:keepNext w:val="0"/>
-        <w:keepLines w:val="0"/>
-        <w:spacing w:before="280" w:lineRule="auto"/>
-        <w:rPr>
-          <w:b w:val="1"/>
-          <w:bCs w:val="1"/>
-          <w:color w:val="000000"/>
-          <w:sz w:val="26"/>
-          <w:szCs w:val="26"/>
-        </w:rPr>
-      </w:pPr>
-      <w:bookmarkStart w:colFirst="0" w:colLast="0" w:name="_akhhv75akksu" w:id="10"/>
-      <w:bookmarkEnd w:id="10"/>
-      <w:r>
-        <w:rPr>
-          <w:b w:val="1"/>
-          <w:bCs w:val="1"/>
-          <w:color w:val="000000"/>
-          <w:sz w:val="26"/>
-          <w:szCs w:val="26"/>
-          <w:rtl w:val="0"/>
-        </w:rPr>
-        <w:t xml:space="preserve">Clean Architecture (Estructura parcial)</w:t>
-      </w:r>
-    </w:p>
-    <w:p>
-      <w:pPr>
-        <w:spacing w:after="240" w:before="240" w:lineRule="auto"/>
-        <w:rPr/>
-      </w:pPr>
-      <w:r>
-        <w:rPr>
-          <w:rtl w:val="0"/>
-        </w:rPr>
-        <w:t xml:space="preserve">La solución respeta las capas, pero carece de Casos de Uso y Mediator.</w:t>
         <w:br w:type="textWrapping"/>
       </w:r>
     </w:p>
@@ -1618,6 +1565,66 @@
     </w:p>
     <w:p>
       <w:pPr>
+        <w:rPr>
+          <w:b w:val="1"/>
+          <w:bCs w:val="1"/>
+          <w:sz w:val="24"/>
+          <w:szCs w:val="24"/>
+        </w:rPr>
+      </w:pPr>
+      <w:r>
+        <w:rPr>
+          <w:rtl w:val="0"/>
+        </w:rPr>
+      </w:r>
+    </w:p>
+    <w:p>
+      <w:pPr>
+        <w:rPr>
+          <w:b w:val="1"/>
+          <w:bCs w:val="1"/>
+          <w:sz w:val="24"/>
+          <w:szCs w:val="24"/>
+        </w:rPr>
+      </w:pPr>
+      <w:r>
+        <w:rPr>
+          <w:rtl w:val="0"/>
+        </w:rPr>
+      </w:r>
+    </w:p>
+    <w:p>
+      <w:pPr>
+        <w:rPr>
+          <w:b w:val="1"/>
+          <w:bCs w:val="1"/>
+          <w:sz w:val="24"/>
+          <w:szCs w:val="24"/>
+        </w:rPr>
+      </w:pPr>
+      <w:r>
+        <w:rPr>
+          <w:rtl w:val="0"/>
+        </w:rPr>
+      </w:r>
+    </w:p>
+    <w:p>
+      <w:pPr>
+        <w:rPr>
+          <w:b w:val="1"/>
+          <w:bCs w:val="1"/>
+          <w:sz w:val="24"/>
+          <w:szCs w:val="24"/>
+        </w:rPr>
+      </w:pPr>
+      <w:r>
+        <w:rPr>
+          <w:rtl w:val="0"/>
+        </w:rPr>
+      </w:r>
+    </w:p>
+    <w:p>
+      <w:pPr>
         <w:pStyle w:val="Heading1"/>
         <w:keepNext w:val="0"/>
         <w:keepLines w:val="0"/>
@@ -1629,8 +1636,8 @@
           <w:szCs w:val="24"/>
         </w:rPr>
       </w:pPr>
-      <w:bookmarkStart w:colFirst="0" w:colLast="0" w:name="_t2u6tbi5km9q" w:id="11"/>
-      <w:bookmarkEnd w:id="11"/>
+      <w:bookmarkStart w:colFirst="0" w:colLast="0" w:name="_t2u6tbi5km9q" w:id="10"/>
+      <w:bookmarkEnd w:id="10"/>
       <w:r>
         <w:rPr>
           <w:b w:val="1"/>
@@ -1655,8 +1662,8 @@
           <w:szCs w:val="24"/>
         </w:rPr>
       </w:pPr>
-      <w:bookmarkStart w:colFirst="0" w:colLast="0" w:name="_uoq61s23qs09" w:id="12"/>
-      <w:bookmarkEnd w:id="12"/>
+      <w:bookmarkStart w:colFirst="0" w:colLast="0" w:name="_uoq61s23qs09" w:id="11"/>
+      <w:bookmarkEnd w:id="11"/>
       <w:r>
         <w:rPr>
           <w:b w:val="1"/>
@@ -1763,8 +1770,8 @@
           <w:szCs w:val="24"/>
         </w:rPr>
       </w:pPr>
-      <w:bookmarkStart w:colFirst="0" w:colLast="0" w:name="_y8ws7anfxcq8" w:id="13"/>
-      <w:bookmarkEnd w:id="13"/>
+      <w:bookmarkStart w:colFirst="0" w:colLast="0" w:name="_y8ws7anfxcq8" w:id="12"/>
+      <w:bookmarkEnd w:id="12"/>
       <w:r>
         <w:rPr>
           <w:b w:val="1"/>
@@ -1779,7 +1786,9 @@
     <w:p>
       <w:pPr>
         <w:spacing w:after="240" w:before="240" w:lineRule="auto"/>
-        <w:rPr/>
+        <w:rPr>
+          <w:rFonts w:ascii="Roboto Mono" w:cs="Roboto Mono" w:eastAsia="Roboto Mono" w:hAnsi="Roboto Mono"/>
+        </w:rPr>
       </w:pPr>
       <w:r>
         <w:rPr>
@@ -1787,19 +1796,10 @@
         </w:rPr>
         <w:t xml:space="preserve">Editar en:</w:t>
       </w:r>
-    </w:p>
-    <w:p>
-      <w:pPr>
-        <w:rPr>
-          <w:rFonts w:ascii="Roboto Mono" w:cs="Roboto Mono" w:eastAsia="Roboto Mono" w:hAnsi="Roboto Mono"/>
-        </w:rPr>
-      </w:pPr>
-      <w:r>
-        <w:rPr>
-          <w:rFonts w:ascii="Roboto Mono" w:cs="Roboto Mono" w:eastAsia="Roboto Mono" w:hAnsi="Roboto Mono"/>
-          <w:rtl w:val="0"/>
-        </w:rPr>
-        <w:t xml:space="preserve">Infrastructure/appsettings.json</w:t>
+      <w:r>
+        <w:rPr>
+          <w:rtl w:val="0"/>
+        </w:rPr>
       </w:r>
     </w:p>
     <w:p>
@@ -1903,8 +1903,8 @@
           <w:szCs w:val="24"/>
         </w:rPr>
       </w:pPr>
-      <w:bookmarkStart w:colFirst="0" w:colLast="0" w:name="_odqpq6p2yf5l" w:id="14"/>
-      <w:bookmarkEnd w:id="14"/>
+      <w:bookmarkStart w:colFirst="0" w:colLast="0" w:name="_odqpq6p2yf5l" w:id="13"/>
+      <w:bookmarkEnd w:id="13"/>
       <w:r>
         <w:rPr>
           <w:b w:val="1"/>
@@ -2043,17 +2043,12 @@
           <w:szCs w:val="24"/>
         </w:rPr>
       </w:pPr>
-      <w:bookmarkStart w:colFirst="0" w:colLast="0" w:name="_s6rj4885tm04" w:id="15"/>
-      <w:bookmarkEnd w:id="15"/>
-      <w:r>
-        <w:rPr>
-          <w:b w:val="1"/>
-          <w:bCs w:val="1"/>
-          <w:sz w:val="24"/>
-          <w:szCs w:val="24"/>
-          <w:rtl w:val="0"/>
-        </w:rPr>
-        <w:t xml:space="preserve">Evidencias y Screenshots</w:t>
+      <w:bookmarkStart w:colFirst="0" w:colLast="0" w:name="_s6rj4885tm04" w:id="14"/>
+      <w:bookmarkEnd w:id="14"/>
+      <w:r>
+        <w:rPr>
+          <w:rtl w:val="0"/>
+        </w:rPr>
       </w:r>
     </w:p>
     <w:p>
@@ -2070,8 +2065,8 @@
           <w:szCs w:val="24"/>
         </w:rPr>
       </w:pPr>
-      <w:bookmarkStart w:colFirst="0" w:colLast="0" w:name="_kj7r247h5i8b" w:id="16"/>
-      <w:bookmarkEnd w:id="16"/>
+      <w:bookmarkStart w:colFirst="0" w:colLast="0" w:name="_kj7r247h5i8b" w:id="15"/>
+      <w:bookmarkEnd w:id="15"/>
       <w:r>
         <w:rPr>
           <w:b w:val="1"/>
@@ -2159,8 +2154,8 @@
           <w:szCs w:val="24"/>
         </w:rPr>
       </w:pPr>
-      <w:bookmarkStart w:colFirst="0" w:colLast="0" w:name="_sly37l6sl0wr" w:id="17"/>
-      <w:bookmarkEnd w:id="17"/>
+      <w:bookmarkStart w:colFirst="0" w:colLast="0" w:name="_sly37l6sl0wr" w:id="16"/>
+      <w:bookmarkEnd w:id="16"/>
       <w:r>
         <w:rPr>
           <w:b w:val="1"/>
@@ -2187,8 +2182,8 @@
           <w:szCs w:val="24"/>
         </w:rPr>
       </w:pPr>
-      <w:bookmarkStart w:colFirst="0" w:colLast="0" w:name="_jrfv6v4ux988" w:id="18"/>
-      <w:bookmarkEnd w:id="18"/>
+      <w:bookmarkStart w:colFirst="0" w:colLast="0" w:name="_jrfv6v4ux988" w:id="17"/>
+      <w:bookmarkEnd w:id="17"/>
       <w:r>
         <w:rPr>
           <w:rtl w:val="0"/>
@@ -2209,8 +2204,8 @@
           <w:szCs w:val="24"/>
         </w:rPr>
       </w:pPr>
-      <w:bookmarkStart w:colFirst="0" w:colLast="0" w:name="_kpj7z0c52v1g" w:id="19"/>
-      <w:bookmarkEnd w:id="19"/>
+      <w:bookmarkStart w:colFirst="0" w:colLast="0" w:name="_kpj7z0c52v1g" w:id="18"/>
+      <w:bookmarkEnd w:id="18"/>
       <w:r>
         <w:rPr>
           <w:rtl w:val="0"/>
@@ -2231,8 +2226,8 @@
           <w:szCs w:val="24"/>
         </w:rPr>
       </w:pPr>
-      <w:bookmarkStart w:colFirst="0" w:colLast="0" w:name="_u9gi0cxmd956" w:id="20"/>
-      <w:bookmarkEnd w:id="20"/>
+      <w:bookmarkStart w:colFirst="0" w:colLast="0" w:name="_u9gi0cxmd956" w:id="19"/>
+      <w:bookmarkEnd w:id="19"/>
       <w:r>
         <w:rPr>
           <w:rtl w:val="0"/>
@@ -2253,18 +2248,8 @@
           <w:szCs w:val="24"/>
         </w:rPr>
       </w:pPr>
-      <w:bookmarkStart w:colFirst="0" w:colLast="0" w:name="_6aa9l2a1b95n" w:id="21"/>
-      <w:bookmarkEnd w:id="21"/>
-      <w:r>
-        <w:rPr>
-          <w:rtl w:val="0"/>
-        </w:rPr>
-      </w:r>
-    </w:p>
-    <w:p>
-      <w:pPr>
-        <w:rPr/>
-      </w:pPr>
+      <w:bookmarkStart w:colFirst="0" w:colLast="0" w:name="_6aa9l2a1b95n" w:id="20"/>
+      <w:bookmarkEnd w:id="20"/>
       <w:r>
         <w:rPr>
           <w:rtl w:val="0"/>
@@ -2355,40 +2340,22 @@
           <w:szCs w:val="24"/>
         </w:rPr>
       </w:pPr>
-      <w:bookmarkStart w:colFirst="0" w:colLast="0" w:name="_ujewdqr62s42" w:id="22"/>
-      <w:bookmarkEnd w:id="22"/>
-      <w:r>
-        <w:rPr>
-          <w:rtl w:val="0"/>
-        </w:rPr>
-      </w:r>
-    </w:p>
-    <w:p>
-      <w:pPr>
-        <w:pStyle w:val="Heading3"/>
-        <w:keepNext w:val="0"/>
-        <w:keepLines w:val="0"/>
-        <w:spacing w:before="280" w:lineRule="auto"/>
-        <w:rPr>
-          <w:b w:val="1"/>
-          <w:bCs w:val="1"/>
-          <w:color w:val="000000"/>
-          <w:sz w:val="24"/>
-          <w:szCs w:val="24"/>
-        </w:rPr>
-      </w:pPr>
-      <w:bookmarkStart w:colFirst="0" w:colLast="0" w:name="_s1ww0wvak3d9" w:id="23"/>
-      <w:bookmarkEnd w:id="23"/>
-      <w:r>
-        <w:rPr>
-          <w:b w:val="1"/>
-          <w:bCs w:val="1"/>
-          <w:color w:val="000000"/>
-          <w:sz w:val="24"/>
-          <w:szCs w:val="24"/>
-          <w:rtl w:val="0"/>
-        </w:rPr>
-        <w:t xml:space="preserve">Capturas sugeridas para agregar</w:t>
+      <w:bookmarkStart w:colFirst="0" w:colLast="0" w:name="_ei4gfxvu6gqc" w:id="21"/>
+      <w:bookmarkEnd w:id="21"/>
+      <w:r>
+        <w:rPr>
+          <w:rtl w:val="0"/>
+        </w:rPr>
+      </w:r>
+    </w:p>
+    <w:p>
+      <w:pPr>
+        <w:rPr/>
+      </w:pPr>
+      <w:r>
+        <w:rPr>
+          <w:rtl w:val="0"/>
+        </w:rPr>
       </w:r>
     </w:p>
     <w:p>
@@ -2401,7 +2368,6 @@
         <w:rPr>
           <w:rtl w:val="0"/>
         </w:rPr>
-        <w:t xml:space="preserve">Swagger UI</w:t>
       </w:r>
     </w:p>
     <w:p>
@@ -2509,6 +2475,79 @@
         <w:rPr/>
       </w:pPr>
       <w:r>
+        <w:rPr>
+          <w:rtl w:val="0"/>
+        </w:rPr>
+      </w:r>
+    </w:p>
+    <w:p>
+      <w:pPr>
+        <w:spacing w:after="240" w:before="240" w:lineRule="auto"/>
+        <w:ind w:left="720" w:firstLine="0"/>
+        <w:rPr/>
+      </w:pPr>
+      <w:r>
+        <w:rPr>
+          <w:rtl w:val="0"/>
+        </w:rPr>
+      </w:r>
+    </w:p>
+    <w:p>
+      <w:pPr>
+        <w:spacing w:after="240" w:before="240" w:lineRule="auto"/>
+        <w:ind w:left="720" w:firstLine="0"/>
+        <w:rPr/>
+      </w:pPr>
+      <w:r>
+        <w:rPr>
+          <w:rtl w:val="0"/>
+        </w:rPr>
+      </w:r>
+    </w:p>
+    <w:p>
+      <w:pPr>
+        <w:spacing w:after="240" w:before="240" w:lineRule="auto"/>
+        <w:ind w:left="720" w:firstLine="0"/>
+        <w:rPr/>
+      </w:pPr>
+      <w:r>
+        <w:rPr>
+          <w:rtl w:val="0"/>
+        </w:rPr>
+      </w:r>
+    </w:p>
+    <w:p>
+      <w:pPr>
+        <w:spacing w:after="240" w:before="240" w:lineRule="auto"/>
+        <w:ind w:left="0" w:firstLine="0"/>
+        <w:rPr/>
+      </w:pPr>
+      <w:r>
+        <w:rPr>
+          <w:rtl w:val="0"/>
+        </w:rPr>
+      </w:r>
+    </w:p>
+    <w:p>
+      <w:pPr>
+        <w:spacing w:after="240" w:before="240" w:lineRule="auto"/>
+        <w:ind w:left="720" w:firstLine="0"/>
+        <w:rPr/>
+      </w:pPr>
+      <w:r>
+        <w:rPr>
+          <w:rtl w:val="0"/>
+        </w:rPr>
+        <w:t xml:space="preserve">Swagger UI</w:t>
+      </w:r>
+    </w:p>
+    <w:p>
+      <w:pPr>
+        <w:spacing w:after="240" w:before="240" w:lineRule="auto"/>
+        <w:ind w:left="720" w:firstLine="0"/>
+        <w:rPr/>
+      </w:pPr>
+      <w:r>
         <w:rPr/>
         <w:drawing>
           <wp:inline distB="114300" distT="114300" distL="114300" distR="114300">
@@ -2655,8 +2694,8 @@
           <w:szCs w:val="24"/>
         </w:rPr>
       </w:pPr>
-      <w:bookmarkStart w:colFirst="0" w:colLast="0" w:name="_edz3u25ko4j0" w:id="24"/>
-      <w:bookmarkEnd w:id="24"/>
+      <w:bookmarkStart w:colFirst="0" w:colLast="0" w:name="_edz3u25ko4j0" w:id="22"/>
+      <w:bookmarkEnd w:id="22"/>
       <w:r>
         <w:rPr>
           <w:b w:val="1"/>

</xml_diff>